<commit_message>
home page enhancement - updatled css and html layout and styling
</commit_message>
<xml_diff>
--- a/week03/Rafting Site Planning Document.docx
+++ b/week03/Rafting Site Planning Document.docx
@@ -143,7 +143,15 @@
           <w:sz w:val="24"/>
           <w:szCs w:val="24"/>
         </w:rPr>
-        <w:t>Primary-color: OB3954</w:t>
+        <w:t>Primary-color: #0</w:t>
+      </w:r>
+      <w:r>
+        <w:rPr>
+          <w:rFonts w:ascii="Sans Serif Collection" w:hAnsi="Sans Serif Collection" w:cs="Sans Serif Collection"/>
+          <w:sz w:val="24"/>
+          <w:szCs w:val="24"/>
+        </w:rPr>
+        <w:t>B3954</w:t>
       </w:r>
     </w:p>
     <w:p>
@@ -165,7 +173,23 @@
           <w:sz w:val="24"/>
           <w:szCs w:val="24"/>
         </w:rPr>
-        <w:t>Secondary-color: 087E8B</w:t>
+        <w:t xml:space="preserve">Secondary-color: </w:t>
+      </w:r>
+      <w:r>
+        <w:rPr>
+          <w:rFonts w:ascii="Sans Serif Collection" w:hAnsi="Sans Serif Collection" w:cs="Sans Serif Collection"/>
+          <w:sz w:val="24"/>
+          <w:szCs w:val="24"/>
+        </w:rPr>
+        <w:t>#</w:t>
+      </w:r>
+      <w:r>
+        <w:rPr>
+          <w:rFonts w:ascii="Sans Serif Collection" w:hAnsi="Sans Serif Collection" w:cs="Sans Serif Collection"/>
+          <w:sz w:val="24"/>
+          <w:szCs w:val="24"/>
+        </w:rPr>
+        <w:t>087E8B</w:t>
       </w:r>
     </w:p>
     <w:p>
@@ -187,7 +211,23 @@
           <w:sz w:val="24"/>
           <w:szCs w:val="24"/>
         </w:rPr>
-        <w:t>Accent1-color: FF5A5F</w:t>
+        <w:t xml:space="preserve">Accent1-color: </w:t>
+      </w:r>
+      <w:r>
+        <w:rPr>
+          <w:rFonts w:ascii="Sans Serif Collection" w:hAnsi="Sans Serif Collection" w:cs="Sans Serif Collection"/>
+          <w:sz w:val="24"/>
+          <w:szCs w:val="24"/>
+        </w:rPr>
+        <w:t>#</w:t>
+      </w:r>
+      <w:r>
+        <w:rPr>
+          <w:rFonts w:ascii="Sans Serif Collection" w:hAnsi="Sans Serif Collection" w:cs="Sans Serif Collection"/>
+          <w:sz w:val="24"/>
+          <w:szCs w:val="24"/>
+        </w:rPr>
+        <w:t>FF5A5F</w:t>
       </w:r>
     </w:p>
     <w:p>
@@ -209,7 +249,25 @@
           <w:sz w:val="24"/>
           <w:szCs w:val="24"/>
         </w:rPr>
-        <w:t>Accent2-color: F2F2F2</w:t>
+        <w:t xml:space="preserve">Accent2-color: </w:t>
+      </w:r>
+      <w:r>
+        <w:rPr>
+          <w:rFonts w:ascii="Sans Serif Collection" w:hAnsi="Sans Serif Collection" w:cs="Sans Serif Collection"/>
+          <w:sz w:val="24"/>
+          <w:szCs w:val="24"/>
+        </w:rPr>
+        <w:t>#</w:t>
+      </w:r>
+      <w:bookmarkStart w:id="0" w:name="_GoBack"/>
+      <w:bookmarkEnd w:id="0"/>
+      <w:r>
+        <w:rPr>
+          <w:rFonts w:ascii="Sans Serif Collection" w:hAnsi="Sans Serif Collection" w:cs="Sans Serif Collection"/>
+          <w:sz w:val="24"/>
+          <w:szCs w:val="24"/>
+        </w:rPr>
+        <w:t>F2F2F2</w:t>
       </w:r>
     </w:p>
     <w:p>
@@ -329,8 +387,6 @@
         </w:rPr>
         <w:t xml:space="preserve"> Sans</w:t>
       </w:r>
-      <w:bookmarkStart w:id="0" w:name="_GoBack"/>
-      <w:bookmarkEnd w:id="0"/>
     </w:p>
     <w:p>
       <w:pPr>

</xml_diff>